<commit_message>
trabajo de fin de carrera terminado, revisado y listo para presentar, espero
</commit_message>
<xml_diff>
--- a/Resumen Proyecto Eduardo Villota.docx
+++ b/Resumen Proyecto Eduardo Villota.docx
@@ -12,6 +12,318 @@
           <w:b/>
           <w:bCs/>
         </w:rPr>
+        <w:t>INSTITUTO SUPERIOR TECNOLÓGICO PARA EL DESARROLLO ISPADE</w:t>
+      </w:r>
+    </w:p>
+    <w:p>
+      <w:pPr>
+        <w:pStyle w:val="style0"/>
+        <w:jc w:val="center"/>
+      </w:pPr>
+      <w:r>
+        <w:rPr>
+          <w:b/>
+          <w:bCs/>
+        </w:rPr>
+        <w:t>FORMULARIO DE REGISTRO BIBLIOGRAFICO DEL TARBAJO DE FIN DE</w:t>
+      </w:r>
+    </w:p>
+    <w:p>
+      <w:pPr>
+        <w:pStyle w:val="style0"/>
+        <w:jc w:val="center"/>
+      </w:pPr>
+      <w:r>
+        <w:rPr>
+          <w:b/>
+          <w:bCs/>
+        </w:rPr>
+        <w:t>CARRERA</w:t>
+      </w:r>
+    </w:p>
+    <w:p>
+      <w:pPr>
+        <w:pStyle w:val="style0"/>
+        <w:jc w:val="center"/>
+      </w:pPr>
+      <w:r>
+        <w:rPr>
+          <w:b/>
+          <w:bCs/>
+        </w:rPr>
+        <w:t>CARRERA:</w:t>
+      </w:r>
+    </w:p>
+    <w:p>
+      <w:pPr>
+        <w:pStyle w:val="style0"/>
+        <w:jc w:val="center"/>
+      </w:pPr>
+      <w:r>
+        <w:rPr>
+          <w:b/>
+          <w:bCs/>
+        </w:rPr>
+        <w:t>TITULO DEL TRABAJO:</w:t>
+      </w:r>
+    </w:p>
+    <w:p>
+      <w:pPr>
+        <w:pStyle w:val="style0"/>
+        <w:jc w:val="center"/>
+      </w:pPr>
+      <w:r>
+        <w:rPr>
+          <w:b/>
+          <w:bCs/>
+        </w:rPr>
+        <w:t>AUTOR:</w:t>
+      </w:r>
+    </w:p>
+    <w:p>
+      <w:pPr>
+        <w:pStyle w:val="style0"/>
+        <w:jc w:val="center"/>
+      </w:pPr>
+      <w:r>
+        <w:rPr>
+          <w:b/>
+          <w:bCs/>
+        </w:rPr>
+        <w:t>DIRECTOR:</w:t>
+      </w:r>
+    </w:p>
+    <w:p>
+      <w:pPr>
+        <w:pStyle w:val="style0"/>
+        <w:jc w:val="center"/>
+      </w:pPr>
+      <w:r>
+        <w:rPr>
+          <w:b/>
+          <w:bCs/>
+        </w:rPr>
+        <w:t>FECHA DE ENTREGA DEL TRABAJO EMPASTADO:</w:t>
+      </w:r>
+    </w:p>
+    <w:p>
+      <w:pPr>
+        <w:pStyle w:val="style0"/>
+        <w:jc w:val="center"/>
+      </w:pPr>
+      <w:r>
+        <w:rPr>
+          <w:b/>
+          <w:bCs/>
+        </w:rPr>
+        <w:t>Día</w:t>
+      </w:r>
+    </w:p>
+    <w:p>
+      <w:pPr>
+        <w:pStyle w:val="style0"/>
+        <w:jc w:val="center"/>
+      </w:pPr>
+      <w:r>
+        <w:rPr>
+          <w:b/>
+          <w:bCs/>
+        </w:rPr>
+        <w:t>mes</w:t>
+      </w:r>
+    </w:p>
+    <w:p>
+      <w:pPr>
+        <w:pStyle w:val="style0"/>
+        <w:jc w:val="center"/>
+      </w:pPr>
+      <w:r>
+        <w:rPr>
+          <w:b/>
+          <w:bCs/>
+        </w:rPr>
+        <w:t>año</w:t>
+      </w:r>
+    </w:p>
+    <w:p>
+      <w:pPr>
+        <w:pStyle w:val="style0"/>
+        <w:jc w:val="center"/>
+      </w:pPr>
+      <w:r>
+        <w:rPr>
+          <w:b/>
+          <w:bCs/>
+        </w:rPr>
+        <w:t>TÍTULO A OBTENER:</w:t>
+      </w:r>
+    </w:p>
+    <w:p>
+      <w:pPr>
+        <w:pStyle w:val="style0"/>
+        <w:jc w:val="center"/>
+      </w:pPr>
+      <w:r>
+        <w:rPr>
+          <w:b/>
+          <w:bCs/>
+        </w:rPr>
+        <w:t>RESUMEN:</w:t>
+      </w:r>
+    </w:p>
+    <w:p>
+      <w:pPr>
+        <w:pStyle w:val="style0"/>
+        <w:jc w:val="center"/>
+      </w:pPr>
+      <w:r>
+        <w:rPr>
+          <w:b/>
+          <w:bCs/>
+        </w:rPr>
+        <w:t>(El resumen debe describir en forma clara, concreta y concisa el trabajo realizado en</w:t>
+      </w:r>
+    </w:p>
+    <w:p>
+      <w:pPr>
+        <w:pStyle w:val="style0"/>
+        <w:jc w:val="center"/>
+      </w:pPr>
+      <w:r>
+        <w:rPr>
+          <w:b/>
+          <w:bCs/>
+        </w:rPr>
+        <w:t>un máximo de 400 palabras)</w:t>
+      </w:r>
+    </w:p>
+    <w:p>
+      <w:pPr>
+        <w:pStyle w:val="style0"/>
+        <w:jc w:val="center"/>
+      </w:pPr>
+      <w:r>
+        <w:rPr>
+          <w:b/>
+          <w:bCs/>
+        </w:rPr>
+        <w:t>PALABRAS CLAVES:</w:t>
+      </w:r>
+    </w:p>
+    <w:p>
+      <w:pPr>
+        <w:pStyle w:val="style0"/>
+        <w:jc w:val="center"/>
+      </w:pPr>
+      <w:r>
+        <w:rPr>
+          <w:b/>
+          <w:bCs/>
+        </w:rPr>
+        <w:t>MATERIAS PRINCIPALES:</w:t>
+      </w:r>
+    </w:p>
+    <w:p>
+      <w:pPr>
+        <w:pStyle w:val="style0"/>
+        <w:jc w:val="center"/>
+      </w:pPr>
+      <w:r>
+        <w:rPr>
+          <w:b/>
+          <w:bCs/>
+        </w:rPr>
+        <w:t>MATERIAS SECUNDARIAS:</w:t>
+      </w:r>
+    </w:p>
+    <w:p>
+      <w:pPr>
+        <w:pStyle w:val="style0"/>
+        <w:jc w:val="center"/>
+      </w:pPr>
+      <w:r>
+        <w:rPr>
+          <w:b/>
+          <w:bCs/>
+        </w:rPr>
+        <w:t>FIRMAS</w:t>
+      </w:r>
+    </w:p>
+    <w:p>
+      <w:pPr>
+        <w:pStyle w:val="style0"/>
+        <w:jc w:val="center"/>
+      </w:pPr>
+      <w:r>
+        <w:rPr>
+          <w:b/>
+          <w:bCs/>
+        </w:rPr>
+        <w:t>________________________</w:t>
+      </w:r>
+    </w:p>
+    <w:p>
+      <w:pPr>
+        <w:pStyle w:val="style0"/>
+        <w:jc w:val="center"/>
+      </w:pPr>
+      <w:r>
+        <w:rPr>
+          <w:b/>
+          <w:bCs/>
+        </w:rPr>
+        <w:t>DIRECTOR</w:t>
+      </w:r>
+    </w:p>
+    <w:p>
+      <w:pPr>
+        <w:pStyle w:val="style0"/>
+        <w:jc w:val="center"/>
+      </w:pPr>
+      <w:r>
+        <w:rPr>
+          <w:b/>
+          <w:bCs/>
+        </w:rPr>
+        <w:t>NOTAS:</w:t>
+      </w:r>
+    </w:p>
+    <w:p>
+      <w:pPr>
+        <w:pStyle w:val="style0"/>
+        <w:jc w:val="center"/>
+      </w:pPr>
+      <w:r>
+        <w:rPr>
+          <w:b/>
+          <w:bCs/>
+        </w:rPr>
+        <w:t>______________________</w:t>
+      </w:r>
+    </w:p>
+    <w:p>
+      <w:pPr>
+        <w:pStyle w:val="style0"/>
+        <w:jc w:val="center"/>
+      </w:pPr>
+      <w:r>
+        <w:rPr>
+          <w:b/>
+          <w:bCs/>
+        </w:rPr>
+        <w:t>GRADUADO</w:t>
+      </w:r>
+    </w:p>
+    <w:p>
+      <w:pPr>
+        <w:pStyle w:val="style0"/>
+        <w:jc w:val="center"/>
+      </w:pPr>
+      <w:r>
+        <w:rPr>
+          <w:b/>
+          <w:bCs/>
+        </w:rPr>
         <w:t>Resumen Trabajo de Fin de Carrera</w:t>
       </w:r>
     </w:p>
@@ -266,10 +578,7 @@
         <w:jc w:val="both"/>
       </w:pPr>
       <w:r>
-        <w:rPr>
-          <w:b/>
-          <w:bCs/>
-        </w:rPr>
+        <w:rPr/>
       </w:r>
     </w:p>
     <w:p>
@@ -291,10 +600,7 @@
         <w:jc w:val="both"/>
       </w:pPr>
       <w:r>
-        <w:rPr>
-          <w:b/>
-          <w:bCs/>
-        </w:rPr>
+        <w:rPr/>
       </w:r>
     </w:p>
     <w:p>
@@ -316,10 +622,7 @@
         <w:jc w:val="both"/>
       </w:pPr>
       <w:r>
-        <w:rPr>
-          <w:b/>
-          <w:bCs/>
-        </w:rPr>
+        <w:rPr/>
       </w:r>
     </w:p>
     <w:p>
@@ -341,10 +644,7 @@
         <w:jc w:val="both"/>
       </w:pPr>
       <w:r>
-        <w:rPr>
-          <w:b/>
-          <w:bCs/>
-        </w:rPr>
+        <w:rPr/>
       </w:r>
     </w:p>
     <w:p>
@@ -357,46 +657,52 @@
           <w:b w:val="false"/>
           <w:bCs w:val="false"/>
         </w:rPr>
-        <w:t>La investigación para el proyecto fue ardua, pero fue gracias a las herramientas que se logró los resultados que se esperaba.</w:t>
-      </w:r>
-    </w:p>
-    <w:p>
-      <w:pPr>
-        <w:pStyle w:val="style0"/>
-        <w:jc w:val="both"/>
-      </w:pPr>
-      <w:r>
-        <w:rPr>
-          <w:b/>
-          <w:bCs/>
-        </w:rPr>
-      </w:r>
-    </w:p>
-    <w:p>
-      <w:pPr>
-        <w:pStyle w:val="style0"/>
-        <w:jc w:val="both"/>
-      </w:pPr>
-      <w:r>
-        <w:rPr/>
-      </w:r>
-    </w:p>
-    <w:p>
-      <w:pPr>
-        <w:pStyle w:val="style0"/>
-        <w:jc w:val="both"/>
-      </w:pPr>
-      <w:r>
-        <w:rPr/>
-      </w:r>
-    </w:p>
-    <w:p>
-      <w:pPr>
-        <w:pStyle w:val="style0"/>
-        <w:jc w:val="both"/>
-      </w:pPr>
-      <w:r>
-        <w:rPr/>
+        <w:t xml:space="preserve">La investigación para el proyecto fue ardua, pero fue gracias a las herramientas que se logró los resultados que se esperaba, una de las principales herramientas que usé y recomiendo su uso es </w:t>
+      </w:r>
+      <w:r>
+        <w:rPr>
+          <w:b/>
+          <w:bCs/>
+        </w:rPr>
+        <w:t>git</w:t>
+      </w:r>
+      <w:r>
+        <w:rPr>
+          <w:b w:val="false"/>
+          <w:bCs w:val="false"/>
+        </w:rPr>
+        <w:t xml:space="preserve"> y </w:t>
+      </w:r>
+      <w:r>
+        <w:rPr>
+          <w:b/>
+          <w:bCs/>
+        </w:rPr>
+        <w:t>github</w:t>
+      </w:r>
+      <w:r>
+        <w:rPr>
+          <w:b w:val="false"/>
+          <w:bCs w:val="false"/>
+        </w:rPr>
+        <w:t>, este es un controlador de versiones, es un programa muy útil registra todos los cambios que se hagan en el repositorio, repositorio es la forma en la que se organiza los ficheros de una aplicación. Github en cambio es un servicio web en el que se puede almacenar el código, este servicio implementa git, l</w:t>
+      </w:r>
+      <w:r>
+        <w:rPr/>
+        <w:t xml:space="preserve">os códigos y archivos del proyecto están disponibles desde mi cuenta en github </w:t>
+      </w:r>
+      <w:hyperlink r:id="rId2">
+        <w:r>
+          <w:rPr>
+            <w:rStyle w:val="style18"/>
+            <w:rStyle w:val="style18"/>
+          </w:rPr>
+          <w:t>http://github.com/eduardouio/ispade</w:t>
+        </w:r>
+      </w:hyperlink>
+      <w:r>
+        <w:rPr/>
+        <w:t xml:space="preserve"> en este sitio no solo encontrará los ficheros sino un historial completo de la actividad, los apuntes echos durante el desarrollo, archivos antiguos y eliminados.</w:t>
       </w:r>
     </w:p>
     <w:p>
@@ -424,6 +730,7 @@
       <w:pgNumType w:fmt="decimal"/>
       <w:formProt w:val="false"/>
       <w:textDirection w:val="lrTb"/>
+      <w:docGrid w:charSpace="0" w:linePitch="240" w:type="default"/>
     </w:sectPr>
   </w:body>
 </w:document>
@@ -707,7 +1014,7 @@
     </w:pPr>
     <w:rPr>
       <w:rFonts w:ascii="Times New Roman" w:cs="Lohit Hindi" w:eastAsia="DejaVu Sans" w:hAnsi="Times New Roman"/>
-      <w:color w:val="auto"/>
+      <w:color w:val="00000A"/>
       <w:sz w:val="24"/>
       <w:szCs w:val="24"/>
       <w:lang w:bidi="hi-IN" w:eastAsia="zh-CN" w:val="es-EC"/>
@@ -720,10 +1027,47 @@
       <w:rFonts w:ascii="OpenSymbol" w:cs="OpenSymbol" w:eastAsia="OpenSymbol" w:hAnsi="OpenSymbol"/>
     </w:rPr>
   </w:style>
-  <w:style w:styleId="style16" w:type="paragraph">
+  <w:style w:styleId="style16" w:type="character">
+    <w:name w:val="ListLabel 1"/>
+    <w:next w:val="style16"/>
+    <w:rPr>
+      <w:rFonts w:cs="Symbol"/>
+    </w:rPr>
+  </w:style>
+  <w:style w:styleId="style17" w:type="character">
+    <w:name w:val="ListLabel 2"/>
+    <w:next w:val="style17"/>
+    <w:rPr>
+      <w:rFonts w:cs="OpenSymbol"/>
+    </w:rPr>
+  </w:style>
+  <w:style w:styleId="style18" w:type="character">
+    <w:name w:val="Internet Link"/>
+    <w:next w:val="style18"/>
+    <w:rPr>
+      <w:color w:val="000080"/>
+      <w:u w:val="single"/>
+      <w:lang w:bidi="zxx-" w:eastAsia="zxx-" w:val="zxx-"/>
+    </w:rPr>
+  </w:style>
+  <w:style w:styleId="style19" w:type="character">
+    <w:name w:val="ListLabel 3"/>
+    <w:next w:val="style19"/>
+    <w:rPr>
+      <w:rFonts w:cs="Symbol"/>
+    </w:rPr>
+  </w:style>
+  <w:style w:styleId="style20" w:type="character">
+    <w:name w:val="ListLabel 4"/>
+    <w:next w:val="style20"/>
+    <w:rPr>
+      <w:rFonts w:cs="OpenSymbol"/>
+    </w:rPr>
+  </w:style>
+  <w:style w:styleId="style21" w:type="paragraph">
     <w:name w:val="Heading"/>
     <w:basedOn w:val="style0"/>
-    <w:next w:val="style17"/>
+    <w:next w:val="style22"/>
     <w:pPr>
       <w:keepNext/>
       <w:spacing w:after="120" w:before="240"/>
@@ -735,29 +1079,29 @@
       <w:szCs w:val="28"/>
     </w:rPr>
   </w:style>
-  <w:style w:styleId="style17" w:type="paragraph">
+  <w:style w:styleId="style22" w:type="paragraph">
     <w:name w:val="Text Body"/>
     <w:basedOn w:val="style0"/>
-    <w:next w:val="style17"/>
+    <w:next w:val="style22"/>
     <w:pPr>
       <w:spacing w:after="120" w:before="0"/>
       <w:contextualSpacing w:val="false"/>
     </w:pPr>
     <w:rPr/>
   </w:style>
-  <w:style w:styleId="style18" w:type="paragraph">
+  <w:style w:styleId="style23" w:type="paragraph">
     <w:name w:val="List"/>
-    <w:basedOn w:val="style17"/>
-    <w:next w:val="style18"/>
+    <w:basedOn w:val="style22"/>
+    <w:next w:val="style23"/>
     <w:pPr/>
     <w:rPr>
       <w:rFonts w:cs="Lohit Hindi"/>
     </w:rPr>
   </w:style>
-  <w:style w:styleId="style19" w:type="paragraph">
+  <w:style w:styleId="style24" w:type="paragraph">
     <w:name w:val="Caption"/>
     <w:basedOn w:val="style0"/>
-    <w:next w:val="style19"/>
+    <w:next w:val="style24"/>
     <w:pPr>
       <w:suppressLineNumbers/>
       <w:spacing w:after="120" w:before="120"/>
@@ -771,10 +1115,10 @@
       <w:szCs w:val="24"/>
     </w:rPr>
   </w:style>
-  <w:style w:styleId="style20" w:type="paragraph">
+  <w:style w:styleId="style25" w:type="paragraph">
     <w:name w:val="Index"/>
     <w:basedOn w:val="style0"/>
-    <w:next w:val="style20"/>
+    <w:next w:val="style25"/>
     <w:pPr>
       <w:suppressLineNumbers/>
     </w:pPr>

</xml_diff>